<commit_message>
Change color of H2
</commit_message>
<xml_diff>
--- a/Coding day Le Wagon.docx
+++ b/Coding day Le Wagon.docx
@@ -249,6 +249,21 @@
     </w:p>
     <w:p>
       <w:r>
+        <w:t>Dans GitHub Desktop, créer un repository</w:t>
+      </w:r>
+    </w:p>
+    <w:p>
+      <w:r>
+        <w:t>Faire les commit puis Publish</w:t>
+      </w:r>
+    </w:p>
+    <w:p>
+      <w:r>
+        <w:t>Dans Github web, se logguer</w:t>
+      </w:r>
+    </w:p>
+    <w:p>
+      <w:r>
         <w:t>Projet Github</w:t>
       </w:r>
     </w:p>
@@ -288,6 +303,11 @@
     <w:p>
       <w:r>
         <w:t>Possibilité d’envoyer des invitations via Settings</w:t>
+      </w:r>
+    </w:p>
+    <w:p>
+      <w:r>
+        <w:t>Pour récupérer un code : cloner un repo</w:t>
       </w:r>
     </w:p>
     <w:sectPr>

</xml_diff>